<commit_message>
Data cleaning, updated files
</commit_message>
<xml_diff>
--- a/Research Checklist.docx
+++ b/Research Checklist.docx
@@ -562,8 +562,6 @@
             <w:r>
               <w:t>Rearrange factors, remove legends</w:t>
             </w:r>
-            <w:bookmarkStart w:id="0" w:name="_GoBack"/>
-            <w:bookmarkEnd w:id="0"/>
           </w:p>
         </w:tc>
         <w:tc>
@@ -1049,11 +1047,81 @@
     <w:p>
       <w:pPr>
         <w:rPr>
-          <w:ins w:id="1" w:author="Stephanie Rose Kobakian" w:date="2017-02-16T08:18:00Z"/>
+          <w:ins w:id="0" w:author="Stephanie Rose Kobakian" w:date="2017-02-16T08:18:00Z"/>
         </w:rPr>
       </w:pPr>
     </w:p>
-    <w:p/>
+    <w:p>
+      <w:pPr>
+        <w:rPr>
+          <w:ins w:id="1" w:author="Stephanie Rose Kobakian" w:date="2017-02-27T13:47:00Z"/>
+        </w:rPr>
+      </w:pPr>
+      <w:ins w:id="2" w:author="Stephanie Rose Kobakian" w:date="2017-02-27T13:45:00Z">
+        <w:r>
+          <w:t xml:space="preserve">look at the use of an RNN and deep learning techniques (with </w:t>
+        </w:r>
+        <w:proofErr w:type="spellStart"/>
+        <w:r>
+          <w:t>tensorflow</w:t>
+        </w:r>
+        <w:proofErr w:type="spellEnd"/>
+        <w:r>
+          <w:t>), though that detail might not be needed here</w:t>
+        </w:r>
+      </w:ins>
+    </w:p>
+    <w:p>
+      <w:pPr>
+        <w:rPr>
+          <w:ins w:id="3" w:author="Stephanie Rose Kobakian" w:date="2017-02-27T13:49:00Z"/>
+        </w:rPr>
+      </w:pPr>
+      <w:ins w:id="4" w:author="Stephanie Rose Kobakian" w:date="2017-02-27T13:47:00Z">
+        <w:r>
+          <w:t xml:space="preserve">Will the project derive these annotations? If so, do we know what labels will be included or should that be an additional task to be </w:t>
+        </w:r>
+        <w:proofErr w:type="spellStart"/>
+        <w:r>
+          <w:t>compelted</w:t>
+        </w:r>
+        <w:proofErr w:type="spellEnd"/>
+        <w:r>
+          <w:t>?</w:t>
+        </w:r>
+      </w:ins>
+    </w:p>
+    <w:p>
+      <w:pPr>
+        <w:rPr>
+          <w:ins w:id="5" w:author="Stephanie Rose Kobakian" w:date="2017-02-27T13:49:00Z"/>
+        </w:rPr>
+      </w:pPr>
+      <w:ins w:id="6" w:author="Stephanie Rose Kobakian" w:date="2017-02-27T13:49:00Z">
+        <w:r>
+          <w:t xml:space="preserve">I think an additional step that looks at the descriptive characteristics of emotions from </w:t>
+        </w:r>
+        <w:proofErr w:type="spellStart"/>
+        <w:r>
+          <w:t>google’s</w:t>
+        </w:r>
+        <w:proofErr w:type="spellEnd"/>
+        <w:r>
+          <w:t xml:space="preserve"> algorithm would be useful prior to new model development</w:t>
+        </w:r>
+      </w:ins>
+    </w:p>
+    <w:p>
+      <w:pPr>
+        <w:rPr>
+          <w:ins w:id="7" w:author="Stephanie Rose Kobakian" w:date="2017-02-27T13:49:00Z"/>
+        </w:rPr>
+      </w:pPr>
+    </w:p>
+    <w:p>
+      <w:bookmarkStart w:id="8" w:name="_GoBack"/>
+      <w:bookmarkEnd w:id="8"/>
+    </w:p>
     <w:sectPr>
       <w:pgSz w:w="11906" w:h="16838"/>
       <w:pgMar w:top="1440" w:right="1440" w:bottom="1440" w:left="1440" w:header="708" w:footer="708" w:gutter="0"/>
@@ -2066,7 +2134,7 @@
 </file>
 
 <file path=customXml/itemProps1.xml><?xml version="1.0" encoding="utf-8"?>
-<ds:datastoreItem xmlns:ds="http://schemas.openxmlformats.org/officeDocument/2006/customXml" ds:itemID="{CF7FA721-AB6F-48C5-A84C-86ACF98EE145}">
+<ds:datastoreItem xmlns:ds="http://schemas.openxmlformats.org/officeDocument/2006/customXml" ds:itemID="{B641A845-4A79-4A4C-ADC8-2B32AB2899C0}">
   <ds:schemaRefs>
     <ds:schemaRef ds:uri="http://schemas.openxmlformats.org/officeDocument/2006/bibliography"/>
   </ds:schemaRefs>

</xml_diff>

<commit_message>
Regression added to report
Updated to include optimising Regression results and comments in report
</commit_message>
<xml_diff>
--- a/Research Checklist.docx
+++ b/Research Checklist.docx
@@ -1119,8 +1119,126 @@
       </w:pPr>
     </w:p>
     <w:p>
-      <w:bookmarkStart w:id="8" w:name="_GoBack"/>
-      <w:bookmarkEnd w:id="8"/>
+      <w:pPr>
+        <w:pStyle w:val="ListParagraph"/>
+        <w:numPr>
+          <w:ilvl w:val="0"/>
+          <w:numId w:val="3"/>
+        </w:numPr>
+        <w:rPr>
+          <w:ins w:id="8" w:author="Stephanie Rose Kobakian" w:date="2017-03-03T13:41:00Z"/>
+        </w:rPr>
+      </w:pPr>
+      <w:ins w:id="9" w:author="Stephanie Rose Kobakian" w:date="2017-03-03T13:41:00Z">
+        <w:r>
+          <w:t>Training data</w:t>
+        </w:r>
+        <w:r>
+          <w:br/>
+          <w:t xml:space="preserve">ID, descriptors, Google, Manual, </w:t>
+        </w:r>
+      </w:ins>
+    </w:p>
+    <w:p>
+      <w:pPr>
+        <w:pStyle w:val="ListParagraph"/>
+        <w:rPr>
+          <w:ins w:id="10" w:author="Stephanie Rose Kobakian" w:date="2017-03-03T13:41:00Z"/>
+        </w:rPr>
+      </w:pPr>
+      <w:ins w:id="11" w:author="Stephanie Rose Kobakian" w:date="2017-03-03T13:41:00Z">
+        <w:r>
+          <w:t>Classifier – player vs not player</w:t>
+        </w:r>
+      </w:ins>
+    </w:p>
+    <w:p>
+      <w:pPr>
+        <w:pStyle w:val="ListParagraph"/>
+        <w:rPr>
+          <w:ins w:id="12" w:author="Stephanie Rose Kobakian" w:date="2017-03-03T13:41:00Z"/>
+        </w:rPr>
+      </w:pPr>
+    </w:p>
+    <w:p>
+      <w:pPr>
+        <w:pStyle w:val="ListParagraph"/>
+        <w:numPr>
+          <w:ilvl w:val="0"/>
+          <w:numId w:val="3"/>
+        </w:numPr>
+        <w:rPr>
+          <w:ins w:id="13" w:author="Stephanie Rose Kobakian" w:date="2017-03-03T13:41:00Z"/>
+        </w:rPr>
+      </w:pPr>
+      <w:ins w:id="14" w:author="Stephanie Rose Kobakian" w:date="2017-03-03T13:41:00Z">
+        <w:r>
+          <w:t>Apply to new data</w:t>
+        </w:r>
+      </w:ins>
+    </w:p>
+    <w:p>
+      <w:pPr>
+        <w:pStyle w:val="ListParagraph"/>
+        <w:rPr>
+          <w:ins w:id="15" w:author="Stephanie Rose Kobakian" w:date="2017-03-03T13:41:00Z"/>
+        </w:rPr>
+      </w:pPr>
+      <w:ins w:id="16" w:author="Stephanie Rose Kobakian" w:date="2017-03-03T13:41:00Z">
+        <w:r>
+          <w:t xml:space="preserve">Produce Faces – </w:t>
+        </w:r>
+      </w:ins>
+    </w:p>
+    <w:p>
+      <w:pPr>
+        <w:pStyle w:val="ListParagraph"/>
+        <w:rPr>
+          <w:ins w:id="17" w:author="Stephanie Rose Kobakian" w:date="2017-03-03T13:41:00Z"/>
+        </w:rPr>
+      </w:pPr>
+    </w:p>
+    <w:p>
+      <w:pPr>
+        <w:pStyle w:val="ListParagraph"/>
+        <w:numPr>
+          <w:ilvl w:val="0"/>
+          <w:numId w:val="3"/>
+        </w:numPr>
+        <w:rPr>
+          <w:ins w:id="18" w:author="Stephanie Rose Kobakian" w:date="2017-03-03T13:41:00Z"/>
+        </w:rPr>
+      </w:pPr>
+      <w:ins w:id="19" w:author="Stephanie Rose Kobakian" w:date="2017-03-03T13:41:00Z">
+        <w:r>
+          <w:t xml:space="preserve">Emotion  tagging -&gt; match stats </w:t>
+        </w:r>
+      </w:ins>
+    </w:p>
+    <w:p>
+      <w:pPr>
+        <w:pStyle w:val="ListParagraph"/>
+        <w:rPr>
+          <w:ins w:id="20" w:author="Stephanie Rose Kobakian" w:date="2017-03-03T13:41:00Z"/>
+        </w:rPr>
+      </w:pPr>
+      <w:ins w:id="21" w:author="Stephanie Rose Kobakian" w:date="2017-03-03T13:41:00Z">
+        <w:r>
+          <w:t>Begin with Google tags</w:t>
+        </w:r>
+      </w:ins>
+    </w:p>
+    <w:p>
+      <w:pPr>
+        <w:pStyle w:val="ListParagraph"/>
+        <w:rPr>
+          <w:ins w:id="22" w:author="Stephanie Rose Kobakian" w:date="2017-03-03T13:41:00Z"/>
+        </w:rPr>
+      </w:pPr>
+    </w:p>
+    <w:p>
+      <w:bookmarkStart w:id="23" w:name="_GoBack"/>
+      <w:bookmarkEnd w:id="23"/>
     </w:p>
     <w:sectPr>
       <w:pgSz w:w="11906" w:h="16838"/>
@@ -1248,6 +1366,95 @@
     </w:lvl>
   </w:abstractNum>
   <w:abstractNum w:abstractNumId="1" w15:restartNumberingAfterBreak="0">
+    <w:nsid w:val="4B152F21"/>
+    <w:multiLevelType w:val="hybridMultilevel"/>
+    <w:tmpl w:val="AD0046F0"/>
+    <w:lvl w:ilvl="0" w:tplc="0C09000F">
+      <w:start w:val="1"/>
+      <w:numFmt w:val="decimal"/>
+      <w:lvlText w:val="%1."/>
+      <w:lvlJc w:val="left"/>
+      <w:pPr>
+        <w:ind w:left="720" w:hanging="360"/>
+      </w:pPr>
+      <w:rPr>
+        <w:rFonts w:hint="default"/>
+      </w:rPr>
+    </w:lvl>
+    <w:lvl w:ilvl="1" w:tplc="0C090019" w:tentative="1">
+      <w:start w:val="1"/>
+      <w:numFmt w:val="lowerLetter"/>
+      <w:lvlText w:val="%2."/>
+      <w:lvlJc w:val="left"/>
+      <w:pPr>
+        <w:ind w:left="1440" w:hanging="360"/>
+      </w:pPr>
+    </w:lvl>
+    <w:lvl w:ilvl="2" w:tplc="0C09001B" w:tentative="1">
+      <w:start w:val="1"/>
+      <w:numFmt w:val="lowerRoman"/>
+      <w:lvlText w:val="%3."/>
+      <w:lvlJc w:val="right"/>
+      <w:pPr>
+        <w:ind w:left="2160" w:hanging="180"/>
+      </w:pPr>
+    </w:lvl>
+    <w:lvl w:ilvl="3" w:tplc="0C09000F" w:tentative="1">
+      <w:start w:val="1"/>
+      <w:numFmt w:val="decimal"/>
+      <w:lvlText w:val="%4."/>
+      <w:lvlJc w:val="left"/>
+      <w:pPr>
+        <w:ind w:left="2880" w:hanging="360"/>
+      </w:pPr>
+    </w:lvl>
+    <w:lvl w:ilvl="4" w:tplc="0C090019" w:tentative="1">
+      <w:start w:val="1"/>
+      <w:numFmt w:val="lowerLetter"/>
+      <w:lvlText w:val="%5."/>
+      <w:lvlJc w:val="left"/>
+      <w:pPr>
+        <w:ind w:left="3600" w:hanging="360"/>
+      </w:pPr>
+    </w:lvl>
+    <w:lvl w:ilvl="5" w:tplc="0C09001B" w:tentative="1">
+      <w:start w:val="1"/>
+      <w:numFmt w:val="lowerRoman"/>
+      <w:lvlText w:val="%6."/>
+      <w:lvlJc w:val="right"/>
+      <w:pPr>
+        <w:ind w:left="4320" w:hanging="180"/>
+      </w:pPr>
+    </w:lvl>
+    <w:lvl w:ilvl="6" w:tplc="0C09000F" w:tentative="1">
+      <w:start w:val="1"/>
+      <w:numFmt w:val="decimal"/>
+      <w:lvlText w:val="%7."/>
+      <w:lvlJc w:val="left"/>
+      <w:pPr>
+        <w:ind w:left="5040" w:hanging="360"/>
+      </w:pPr>
+    </w:lvl>
+    <w:lvl w:ilvl="7" w:tplc="0C090019" w:tentative="1">
+      <w:start w:val="1"/>
+      <w:numFmt w:val="lowerLetter"/>
+      <w:lvlText w:val="%8."/>
+      <w:lvlJc w:val="left"/>
+      <w:pPr>
+        <w:ind w:left="5760" w:hanging="360"/>
+      </w:pPr>
+    </w:lvl>
+    <w:lvl w:ilvl="8" w:tplc="0C09001B" w:tentative="1">
+      <w:start w:val="1"/>
+      <w:numFmt w:val="lowerRoman"/>
+      <w:lvlText w:val="%9."/>
+      <w:lvlJc w:val="right"/>
+      <w:pPr>
+        <w:ind w:left="6480" w:hanging="180"/>
+      </w:pPr>
+    </w:lvl>
+  </w:abstractNum>
+  <w:abstractNum w:abstractNumId="2" w15:restartNumberingAfterBreak="0">
     <w:nsid w:val="6F1C425B"/>
     <w:multiLevelType w:val="hybridMultilevel"/>
     <w:tmpl w:val="A7785936"/>
@@ -1364,6 +1571,9 @@
     <w:abstractNumId w:val="0"/>
   </w:num>
   <w:num w:numId="2">
+    <w:abstractNumId w:val="2"/>
+  </w:num>
+  <w:num w:numId="3">
     <w:abstractNumId w:val="1"/>
   </w:num>
 </w:numbering>
@@ -2134,7 +2344,7 @@
 </file>
 
 <file path=customXml/itemProps1.xml><?xml version="1.0" encoding="utf-8"?>
-<ds:datastoreItem xmlns:ds="http://schemas.openxmlformats.org/officeDocument/2006/customXml" ds:itemID="{B641A845-4A79-4A4C-ADC8-2B32AB2899C0}">
+<ds:datastoreItem xmlns:ds="http://schemas.openxmlformats.org/officeDocument/2006/customXml" ds:itemID="{CCA34911-FCE4-460B-8F4B-0A6CC84F1DFD}">
   <ds:schemaRefs>
     <ds:schemaRef ds:uri="http://schemas.openxmlformats.org/officeDocument/2006/bibliography"/>
   </ds:schemaRefs>

</xml_diff>

<commit_message>
Create New Data set
</commit_message>
<xml_diff>
--- a/Research Checklist.docx
+++ b/Research Checklist.docx
@@ -1079,25 +1079,33 @@
       </w:pPr>
       <w:ins w:id="4" w:author="Stephanie Rose Kobakian" w:date="2017-02-27T13:47:00Z">
         <w:r>
-          <w:t xml:space="preserve">Will the project derive these annotations? If so, do we know what labels will be included or should that be an additional task to be </w:t>
+          <w:t>Will the project derive these annotations? If so, do we know what labels will be included or should that b</w:t>
         </w:r>
-        <w:proofErr w:type="spellStart"/>
         <w:r>
-          <w:t>compelted</w:t>
+          <w:t>e an additional task to be comp</w:t>
         </w:r>
-        <w:proofErr w:type="spellEnd"/>
         <w:r>
-          <w:t>?</w:t>
+          <w:t>l</w:t>
         </w:r>
       </w:ins>
+      <w:ins w:id="5" w:author="Stephanie Rose Kobakian" w:date="2017-03-07T11:22:00Z">
+        <w:r>
+          <w:t>e</w:t>
+        </w:r>
+      </w:ins>
+      <w:ins w:id="6" w:author="Stephanie Rose Kobakian" w:date="2017-02-27T13:47:00Z">
+        <w:r>
+          <w:t>ted?</w:t>
+        </w:r>
+      </w:ins>
     </w:p>
     <w:p>
       <w:pPr>
         <w:rPr>
-          <w:ins w:id="5" w:author="Stephanie Rose Kobakian" w:date="2017-02-27T13:49:00Z"/>
+          <w:ins w:id="7" w:author="Stephanie Rose Kobakian" w:date="2017-02-27T13:49:00Z"/>
         </w:rPr>
       </w:pPr>
-      <w:ins w:id="6" w:author="Stephanie Rose Kobakian" w:date="2017-02-27T13:49:00Z">
+      <w:ins w:id="8" w:author="Stephanie Rose Kobakian" w:date="2017-02-27T13:49:00Z">
         <w:r>
           <w:t xml:space="preserve">I think an additional step that looks at the descriptive characteristics of emotions from </w:t>
         </w:r>
@@ -1114,9 +1122,11 @@
     <w:p>
       <w:pPr>
         <w:rPr>
-          <w:ins w:id="7" w:author="Stephanie Rose Kobakian" w:date="2017-02-27T13:49:00Z"/>
+          <w:ins w:id="9" w:author="Stephanie Rose Kobakian" w:date="2017-02-27T13:49:00Z"/>
         </w:rPr>
       </w:pPr>
+      <w:bookmarkStart w:id="10" w:name="_GoBack"/>
+      <w:bookmarkEnd w:id="10"/>
     </w:p>
     <w:p>
       <w:pPr>
@@ -1126,10 +1136,10 @@
           <w:numId w:val="3"/>
         </w:numPr>
         <w:rPr>
-          <w:ins w:id="8" w:author="Stephanie Rose Kobakian" w:date="2017-03-03T13:41:00Z"/>
+          <w:ins w:id="11" w:author="Stephanie Rose Kobakian" w:date="2017-03-03T13:41:00Z"/>
         </w:rPr>
       </w:pPr>
-      <w:ins w:id="9" w:author="Stephanie Rose Kobakian" w:date="2017-03-03T13:41:00Z">
+      <w:ins w:id="12" w:author="Stephanie Rose Kobakian" w:date="2017-03-03T13:41:00Z">
         <w:r>
           <w:t>Training data</w:t>
         </w:r>
@@ -1143,10 +1153,10 @@
       <w:pPr>
         <w:pStyle w:val="ListParagraph"/>
         <w:rPr>
-          <w:ins w:id="10" w:author="Stephanie Rose Kobakian" w:date="2017-03-03T13:41:00Z"/>
+          <w:ins w:id="13" w:author="Stephanie Rose Kobakian" w:date="2017-03-03T13:41:00Z"/>
         </w:rPr>
       </w:pPr>
-      <w:ins w:id="11" w:author="Stephanie Rose Kobakian" w:date="2017-03-03T13:41:00Z">
+      <w:ins w:id="14" w:author="Stephanie Rose Kobakian" w:date="2017-03-03T13:41:00Z">
         <w:r>
           <w:t>Classifier – player vs not player</w:t>
         </w:r>
@@ -1156,7 +1166,7 @@
       <w:pPr>
         <w:pStyle w:val="ListParagraph"/>
         <w:rPr>
-          <w:ins w:id="12" w:author="Stephanie Rose Kobakian" w:date="2017-03-03T13:41:00Z"/>
+          <w:ins w:id="15" w:author="Stephanie Rose Kobakian" w:date="2017-03-03T13:41:00Z"/>
         </w:rPr>
       </w:pPr>
     </w:p>
@@ -1168,10 +1178,10 @@
           <w:numId w:val="3"/>
         </w:numPr>
         <w:rPr>
-          <w:ins w:id="13" w:author="Stephanie Rose Kobakian" w:date="2017-03-03T13:41:00Z"/>
+          <w:ins w:id="16" w:author="Stephanie Rose Kobakian" w:date="2017-03-03T13:41:00Z"/>
         </w:rPr>
       </w:pPr>
-      <w:ins w:id="14" w:author="Stephanie Rose Kobakian" w:date="2017-03-03T13:41:00Z">
+      <w:ins w:id="17" w:author="Stephanie Rose Kobakian" w:date="2017-03-03T13:41:00Z">
         <w:r>
           <w:t>Apply to new data</w:t>
         </w:r>
@@ -1181,10 +1191,10 @@
       <w:pPr>
         <w:pStyle w:val="ListParagraph"/>
         <w:rPr>
-          <w:ins w:id="15" w:author="Stephanie Rose Kobakian" w:date="2017-03-03T13:41:00Z"/>
+          <w:ins w:id="18" w:author="Stephanie Rose Kobakian" w:date="2017-03-03T13:41:00Z"/>
         </w:rPr>
       </w:pPr>
-      <w:ins w:id="16" w:author="Stephanie Rose Kobakian" w:date="2017-03-03T13:41:00Z">
+      <w:ins w:id="19" w:author="Stephanie Rose Kobakian" w:date="2017-03-03T13:41:00Z">
         <w:r>
           <w:t xml:space="preserve">Produce Faces – </w:t>
         </w:r>
@@ -1194,7 +1204,7 @@
       <w:pPr>
         <w:pStyle w:val="ListParagraph"/>
         <w:rPr>
-          <w:ins w:id="17" w:author="Stephanie Rose Kobakian" w:date="2017-03-03T13:41:00Z"/>
+          <w:ins w:id="20" w:author="Stephanie Rose Kobakian" w:date="2017-03-03T13:41:00Z"/>
         </w:rPr>
       </w:pPr>
     </w:p>
@@ -1206,10 +1216,10 @@
           <w:numId w:val="3"/>
         </w:numPr>
         <w:rPr>
-          <w:ins w:id="18" w:author="Stephanie Rose Kobakian" w:date="2017-03-03T13:41:00Z"/>
+          <w:ins w:id="21" w:author="Stephanie Rose Kobakian" w:date="2017-03-03T13:41:00Z"/>
         </w:rPr>
       </w:pPr>
-      <w:ins w:id="19" w:author="Stephanie Rose Kobakian" w:date="2017-03-03T13:41:00Z">
+      <w:ins w:id="22" w:author="Stephanie Rose Kobakian" w:date="2017-03-03T13:41:00Z">
         <w:r>
           <w:t xml:space="preserve">Emotion  tagging -&gt; match stats </w:t>
         </w:r>
@@ -1219,10 +1229,10 @@
       <w:pPr>
         <w:pStyle w:val="ListParagraph"/>
         <w:rPr>
-          <w:ins w:id="20" w:author="Stephanie Rose Kobakian" w:date="2017-03-03T13:41:00Z"/>
+          <w:ins w:id="23" w:author="Stephanie Rose Kobakian" w:date="2017-03-03T13:41:00Z"/>
         </w:rPr>
       </w:pPr>
-      <w:ins w:id="21" w:author="Stephanie Rose Kobakian" w:date="2017-03-03T13:41:00Z">
+      <w:ins w:id="24" w:author="Stephanie Rose Kobakian" w:date="2017-03-03T13:41:00Z">
         <w:r>
           <w:t>Begin with Google tags</w:t>
         </w:r>
@@ -1232,14 +1242,11 @@
       <w:pPr>
         <w:pStyle w:val="ListParagraph"/>
         <w:rPr>
-          <w:ins w:id="22" w:author="Stephanie Rose Kobakian" w:date="2017-03-03T13:41:00Z"/>
+          <w:ins w:id="25" w:author="Stephanie Rose Kobakian" w:date="2017-03-03T13:41:00Z"/>
         </w:rPr>
       </w:pPr>
     </w:p>
-    <w:p>
-      <w:bookmarkStart w:id="23" w:name="_GoBack"/>
-      <w:bookmarkEnd w:id="23"/>
-    </w:p>
+    <w:p/>
     <w:sectPr>
       <w:pgSz w:w="11906" w:h="16838"/>
       <w:pgMar w:top="1440" w:right="1440" w:bottom="1440" w:left="1440" w:header="708" w:footer="708" w:gutter="0"/>
@@ -2344,7 +2351,7 @@
 </file>
 
 <file path=customXml/itemProps1.xml><?xml version="1.0" encoding="utf-8"?>
-<ds:datastoreItem xmlns:ds="http://schemas.openxmlformats.org/officeDocument/2006/customXml" ds:itemID="{CCA34911-FCE4-460B-8F4B-0A6CC84F1DFD}">
+<ds:datastoreItem xmlns:ds="http://schemas.openxmlformats.org/officeDocument/2006/customXml" ds:itemID="{B58FF9B6-D2F6-4070-AE0F-1413861F66AA}">
   <ds:schemaRefs>
     <ds:schemaRef ds:uri="http://schemas.openxmlformats.org/officeDocument/2006/bibliography"/>
   </ds:schemaRefs>

</xml_diff>